<commit_message>
Updates du fichier "Comptes rendus de réunion"
</commit_message>
<xml_diff>
--- a/Cahier des charges/Cahier_des_charges.docx
+++ b/Cahier des charges/Cahier_des_charges.docx
@@ -4,19 +4,7 @@
   <w:body>
     <w:p>
       <w:pPr>
-        <w:jc w:val="both"/>
-      </w:pPr>
-      <w:r>
-        <w:t xml:space="preserve">Nom de l’appli ?  =&gt; </w:t>
-      </w:r>
-    </w:p>
-    <w:p>
-      <w:pPr>
-        <w:pStyle w:val="Paragraphedeliste"/>
-        <w:numPr>
-          <w:ilvl w:val="0"/>
-          <w:numId w:val="4"/>
-        </w:numPr>
+        <w:ind w:left="708"/>
         <w:jc w:val="both"/>
         <w:rPr>
           <w:i/>
@@ -28,144 +16,460 @@
           <w:i/>
           <w:iCs/>
         </w:rPr>
-        <w:t>L</w:t>
+        <w:t>Projet « </w:t>
       </w:r>
       <w:r>
         <w:rPr>
           <w:i/>
           <w:iCs/>
         </w:rPr>
-        <w:t>a L</w:t>
+        <w:t>Jeux collectionne !</w:t>
       </w:r>
       <w:r>
         <w:rPr>
           <w:i/>
           <w:iCs/>
         </w:rPr>
-        <w:t>udothèque</w:t>
-      </w:r>
-    </w:p>
-    <w:p>
-      <w:pPr>
-        <w:pStyle w:val="Paragraphedeliste"/>
-        <w:numPr>
-          <w:ilvl w:val="0"/>
-          <w:numId w:val="4"/>
-        </w:numPr>
-        <w:jc w:val="both"/>
+        <w:t> »</w:t>
+      </w:r>
+    </w:p>
+    <w:p>
+      <w:pPr>
+        <w:jc w:val="both"/>
+      </w:pPr>
+    </w:p>
+    <w:p>
+      <w:pPr>
+        <w:jc w:val="both"/>
+      </w:pPr>
+      <w:r>
+        <w:t>appli de gestion de jeux de société</w:t>
+      </w:r>
+      <w:r>
+        <w:t xml:space="preserve"> (JdS)</w:t>
+      </w:r>
+      <w:r>
+        <w:t> </w:t>
+      </w:r>
+      <w:r>
+        <w:t>qui</w:t>
+      </w:r>
+      <w:r>
+        <w:t xml:space="preserve"> permet de :</w:t>
+      </w:r>
+    </w:p>
+    <w:p>
+      <w:pPr>
+        <w:pStyle w:val="Paragraphedeliste"/>
+        <w:numPr>
+          <w:ilvl w:val="0"/>
+          <w:numId w:val="3"/>
+        </w:numPr>
+        <w:jc w:val="both"/>
+        <w:rPr>
+          <w:b/>
+          <w:bCs/>
+        </w:rPr>
+      </w:pPr>
+      <w:r>
+        <w:rPr>
+          <w:b/>
+          <w:bCs/>
+        </w:rPr>
+        <w:t>Application web :</w:t>
+      </w:r>
+    </w:p>
+    <w:p>
+      <w:pPr>
+        <w:pStyle w:val="Paragraphedeliste"/>
+        <w:numPr>
+          <w:ilvl w:val="1"/>
+          <w:numId w:val="3"/>
+        </w:numPr>
+        <w:jc w:val="both"/>
+        <w:rPr>
+          <w:u w:val="single"/>
+        </w:rPr>
+      </w:pPr>
+      <w:r>
+        <w:rPr>
+          <w:u w:val="single"/>
+        </w:rPr>
+        <w:t>Espace actualités (page accueil ?) :</w:t>
+      </w:r>
+    </w:p>
+    <w:p>
+      <w:pPr>
+        <w:pStyle w:val="Paragraphedeliste"/>
+        <w:numPr>
+          <w:ilvl w:val="0"/>
+          <w:numId w:val="2"/>
+        </w:numPr>
+        <w:jc w:val="both"/>
+      </w:pPr>
+      <w:r>
+        <w:t>Évènementiel à venir (festivals ludiques, nouvelles sorties de JdS, nouvelles sorties de tutos, nouveau JdS dispo en ligne…) ?</w:t>
+      </w:r>
+    </w:p>
+    <w:p>
+      <w:pPr>
+        <w:pStyle w:val="Paragraphedeliste"/>
+        <w:numPr>
+          <w:ilvl w:val="0"/>
+          <w:numId w:val="2"/>
+        </w:numPr>
+        <w:jc w:val="both"/>
+      </w:pPr>
+      <w:r>
+        <w:t>Voir les évènements dans la région ? (lié avec géolocalisation du compte)</w:t>
+      </w:r>
+    </w:p>
+    <w:p>
+      <w:pPr>
+        <w:pStyle w:val="Paragraphedeliste"/>
+        <w:numPr>
+          <w:ilvl w:val="1"/>
+          <w:numId w:val="3"/>
+        </w:numPr>
+        <w:jc w:val="both"/>
+        <w:rPr>
+          <w:u w:val="single"/>
+        </w:rPr>
+      </w:pPr>
+      <w:r>
+        <w:rPr>
+          <w:u w:val="single"/>
+        </w:rPr>
+        <w:t>Espace utilisateur :</w:t>
+      </w:r>
+    </w:p>
+    <w:p>
+      <w:pPr>
+        <w:pStyle w:val="Paragraphedeliste"/>
+        <w:numPr>
+          <w:ilvl w:val="0"/>
+          <w:numId w:val="2"/>
+        </w:numPr>
+        <w:jc w:val="both"/>
+      </w:pPr>
+      <w:r>
+        <w:t>Créer un profil (compte utilisateur)</w:t>
+      </w:r>
+    </w:p>
+    <w:p>
+      <w:pPr>
+        <w:pStyle w:val="Paragraphedeliste"/>
+        <w:numPr>
+          <w:ilvl w:val="0"/>
+          <w:numId w:val="2"/>
+        </w:numPr>
+        <w:jc w:val="both"/>
+      </w:pPr>
+      <w:r>
+        <w:t xml:space="preserve">Créer une collection : liste de jeux possédés en physique par l’utilisateur </w:t>
+      </w:r>
+    </w:p>
+    <w:p>
+      <w:pPr>
+        <w:pStyle w:val="Paragraphedeliste"/>
+        <w:numPr>
+          <w:ilvl w:val="0"/>
+          <w:numId w:val="2"/>
+        </w:numPr>
+        <w:jc w:val="both"/>
+      </w:pPr>
+      <w:r>
+        <w:t>Créer une liste de souhait : liste de jeux désirés (achat futur) par l’utilisateur</w:t>
+      </w:r>
+    </w:p>
+    <w:p>
+      <w:pPr>
+        <w:pStyle w:val="Paragraphedeliste"/>
+        <w:numPr>
+          <w:ilvl w:val="0"/>
+          <w:numId w:val="2"/>
+        </w:numPr>
+        <w:jc w:val="both"/>
+      </w:pPr>
+      <w:r>
+        <w:t>Créer une liste d’intérêt : liste de jeux intéressés (intérêt sans achat) par l’utilisateur</w:t>
+      </w:r>
+    </w:p>
+    <w:p>
+      <w:pPr>
+        <w:pStyle w:val="Paragraphedeliste"/>
+        <w:numPr>
+          <w:ilvl w:val="0"/>
+          <w:numId w:val="2"/>
+        </w:numPr>
+        <w:jc w:val="both"/>
+      </w:pPr>
+      <w:r>
+        <w:t>Ajouter sa position (géolocalisation)</w:t>
+      </w:r>
+    </w:p>
+    <w:p>
+      <w:pPr>
+        <w:pStyle w:val="Paragraphedeliste"/>
+        <w:numPr>
+          <w:ilvl w:val="0"/>
+          <w:numId w:val="2"/>
+        </w:numPr>
+        <w:jc w:val="both"/>
+      </w:pPr>
+      <w:r>
+        <w:t>Rechercher des utilisateurs à proximité ou dans une aire géographique donnée</w:t>
+      </w:r>
+    </w:p>
+    <w:p>
+      <w:pPr>
+        <w:pStyle w:val="Paragraphedeliste"/>
+        <w:numPr>
+          <w:ilvl w:val="0"/>
+          <w:numId w:val="2"/>
+        </w:numPr>
+        <w:jc w:val="both"/>
+      </w:pPr>
+      <w:r>
+        <w:t>Historique des achats</w:t>
+      </w:r>
+    </w:p>
+    <w:p>
+      <w:pPr>
+        <w:pStyle w:val="Paragraphedeliste"/>
+        <w:numPr>
+          <w:ilvl w:val="1"/>
+          <w:numId w:val="3"/>
+        </w:numPr>
+        <w:jc w:val="both"/>
+        <w:rPr>
+          <w:u w:val="single"/>
+        </w:rPr>
+      </w:pPr>
+      <w:r>
+        <w:rPr>
+          <w:u w:val="single"/>
+        </w:rPr>
+        <w:t>Espace jeu</w:t>
+      </w:r>
+      <w:r>
+        <w:rPr>
+          <w:u w:val="single"/>
+        </w:rPr>
+        <w:t>x</w:t>
+      </w:r>
+      <w:r>
+        <w:rPr>
+          <w:u w:val="single"/>
+        </w:rPr>
+        <w:t> :</w:t>
+      </w:r>
+    </w:p>
+    <w:p>
+      <w:pPr>
+        <w:pStyle w:val="Paragraphedeliste"/>
+        <w:numPr>
+          <w:ilvl w:val="0"/>
+          <w:numId w:val="2"/>
+        </w:numPr>
+        <w:jc w:val="both"/>
+      </w:pPr>
+      <w:r>
+        <w:t>Fiche d’un jeu (genre, détails, photos, règles, liens vers vidéos tutos, liens vers le jeu en ligne, lien « Trouver une boutique », lien « Acheter en ligne », lien « Acheter d’occasion », nombre de joueurs qui l’ont dans leur collection, nombre de joueurs qui le veulent)</w:t>
+      </w:r>
+    </w:p>
+    <w:p>
+      <w:pPr>
+        <w:pStyle w:val="Paragraphedeliste"/>
+        <w:numPr>
+          <w:ilvl w:val="0"/>
+          <w:numId w:val="2"/>
+        </w:numPr>
+        <w:jc w:val="both"/>
+      </w:pPr>
+      <w:r>
+        <w:t xml:space="preserve">Rattacher un JdS à un genre </w:t>
+      </w:r>
+      <w:r>
         <w:rPr>
           <w:i/>
           <w:iCs/>
         </w:rPr>
-      </w:pPr>
+        <w:t>(« stratégie », « coopération », « jeu à deux », « solo »…)</w:t>
+      </w:r>
+    </w:p>
+    <w:p>
+      <w:pPr>
+        <w:pStyle w:val="Paragraphedeliste"/>
+        <w:numPr>
+          <w:ilvl w:val="0"/>
+          <w:numId w:val="2"/>
+        </w:numPr>
+        <w:jc w:val="both"/>
+      </w:pPr>
+      <w:r>
+        <w:t>Liens vers les jeux en ligne (BoardGame Arena, autres) pour parties en ligne</w:t>
+      </w:r>
+    </w:p>
+    <w:p>
+      <w:pPr>
+        <w:pStyle w:val="Paragraphedeliste"/>
+        <w:numPr>
+          <w:ilvl w:val="0"/>
+          <w:numId w:val="2"/>
+        </w:numPr>
+        <w:jc w:val="both"/>
+      </w:pPr>
+      <w:r>
+        <w:t>Consulter le profil d’un autre utilisateur</w:t>
+      </w:r>
+    </w:p>
+    <w:p>
+      <w:pPr>
+        <w:pStyle w:val="Paragraphedeliste"/>
+        <w:numPr>
+          <w:ilvl w:val="1"/>
+          <w:numId w:val="3"/>
+        </w:numPr>
+        <w:jc w:val="both"/>
+        <w:rPr>
+          <w:u w:val="single"/>
+        </w:rPr>
+      </w:pPr>
+      <w:r>
+        <w:rPr>
+          <w:u w:val="single"/>
+        </w:rPr>
+        <w:t>Espace achat</w:t>
+      </w:r>
+      <w:r>
+        <w:rPr>
+          <w:u w:val="single"/>
+        </w:rPr>
+        <w:t>s</w:t>
+      </w:r>
+      <w:r>
+        <w:rPr>
+          <w:u w:val="single"/>
+        </w:rPr>
+        <w:t> :</w:t>
+      </w:r>
+    </w:p>
+    <w:p>
+      <w:pPr>
+        <w:pStyle w:val="Paragraphedeliste"/>
+        <w:numPr>
+          <w:ilvl w:val="0"/>
+          <w:numId w:val="2"/>
+        </w:numPr>
+        <w:jc w:val="both"/>
+      </w:pPr>
+      <w:r>
+        <w:t>Rechercher des boutiques physiques à proximité ou dans une aire géographique donnée</w:t>
+      </w:r>
+    </w:p>
+    <w:p>
+      <w:pPr>
+        <w:pStyle w:val="Paragraphedeliste"/>
+        <w:numPr>
+          <w:ilvl w:val="0"/>
+          <w:numId w:val="2"/>
+        </w:numPr>
+        <w:jc w:val="both"/>
+      </w:pPr>
+      <w:r>
+        <w:t>Accéder au site web de ces boutiques (info, adresse, catalogue)</w:t>
+      </w:r>
+    </w:p>
+    <w:p>
+      <w:pPr>
+        <w:pStyle w:val="Paragraphedeliste"/>
+        <w:numPr>
+          <w:ilvl w:val="0"/>
+          <w:numId w:val="2"/>
+        </w:numPr>
+        <w:jc w:val="both"/>
+      </w:pPr>
+      <w:r>
+        <w:t>Obtenir les coordonnées GPS de la boutique pour calculer un itinéraire (renvoi vers Google Maps)</w:t>
+      </w:r>
+    </w:p>
+    <w:p>
+      <w:pPr>
+        <w:pStyle w:val="Paragraphedeliste"/>
+        <w:numPr>
+          <w:ilvl w:val="0"/>
+          <w:numId w:val="2"/>
+        </w:numPr>
+        <w:jc w:val="both"/>
+      </w:pPr>
+      <w:r>
+        <w:t>Rechercher un jeu à acheter dans le stock d’une boutique physique</w:t>
+      </w:r>
+      <w:r>
+        <w:t xml:space="preserve"> </w:t>
+      </w:r>
+      <w:r>
+        <w:t>à proximité ou dans une aire géographique donnée</w:t>
+      </w:r>
+    </w:p>
+    <w:p>
+      <w:pPr>
+        <w:pStyle w:val="Paragraphedeliste"/>
+        <w:numPr>
+          <w:ilvl w:val="0"/>
+          <w:numId w:val="2"/>
+        </w:numPr>
+        <w:jc w:val="both"/>
+      </w:pPr>
+      <w:r>
+        <w:t xml:space="preserve">Rechercher un jeu à acheter dans le stock d’une boutique en ligne (sans notion de proximité </w:t>
+      </w:r>
+      <w:r>
+        <w:t>géographique</w:t>
+      </w:r>
+      <w:r>
+        <w:t xml:space="preserve">) </w:t>
+      </w:r>
       <w:r>
         <w:rPr>
           <w:i/>
           <w:iCs/>
         </w:rPr>
-        <w:t xml:space="preserve">Jeux collectionne ! </w:t>
-      </w:r>
-    </w:p>
-    <w:p>
-      <w:pPr>
-        <w:pStyle w:val="Paragraphedeliste"/>
-        <w:numPr>
-          <w:ilvl w:val="0"/>
-          <w:numId w:val="4"/>
-        </w:numPr>
-        <w:jc w:val="both"/>
+        <w:t>ex : Amazon</w:t>
+      </w:r>
+    </w:p>
+    <w:p>
+      <w:pPr>
+        <w:pStyle w:val="Paragraphedeliste"/>
+        <w:numPr>
+          <w:ilvl w:val="0"/>
+          <w:numId w:val="2"/>
+        </w:numPr>
+        <w:jc w:val="both"/>
+      </w:pPr>
+      <w:r>
+        <w:t xml:space="preserve">Comparateur de prix des jeux ? (évolution des prix sur une période, comparatif de prix entre différents revendeurs qui le propose) </w:t>
+      </w:r>
+      <w:r>
         <w:rPr>
           <w:i/>
           <w:iCs/>
         </w:rPr>
-      </w:pPr>
-      <w:r>
-        <w:rPr>
-          <w:i/>
-          <w:iCs/>
-        </w:rPr>
-        <w:t>Boardgames collection</w:t>
-      </w:r>
-    </w:p>
-    <w:p>
-      <w:pPr>
-        <w:pStyle w:val="Paragraphedeliste"/>
-        <w:numPr>
-          <w:ilvl w:val="0"/>
-          <w:numId w:val="4"/>
-        </w:numPr>
-        <w:jc w:val="both"/>
-        <w:rPr>
-          <w:i/>
-          <w:iCs/>
-        </w:rPr>
-      </w:pPr>
-      <w:r>
-        <w:rPr>
-          <w:i/>
-          <w:iCs/>
-        </w:rPr>
-        <w:t xml:space="preserve">Boardgames connection </w:t>
-      </w:r>
-    </w:p>
-    <w:p>
-      <w:pPr>
-        <w:pStyle w:val="Paragraphedeliste"/>
-        <w:numPr>
-          <w:ilvl w:val="0"/>
-          <w:numId w:val="4"/>
-        </w:numPr>
-        <w:jc w:val="both"/>
-        <w:rPr>
-          <w:i/>
-          <w:iCs/>
-        </w:rPr>
-      </w:pPr>
-    </w:p>
-    <w:p>
-      <w:pPr>
-        <w:jc w:val="both"/>
-      </w:pPr>
-    </w:p>
-    <w:p>
-      <w:pPr>
-        <w:jc w:val="both"/>
-      </w:pPr>
-      <w:r>
-        <w:t>appli de gestion de jeux de société</w:t>
-      </w:r>
-      <w:r>
-        <w:t xml:space="preserve"> (JdS)</w:t>
-      </w:r>
-      <w:r>
-        <w:t> </w:t>
-      </w:r>
-      <w:r>
-        <w:t>qui</w:t>
-      </w:r>
-      <w:r>
-        <w:t xml:space="preserve"> permet de :</w:t>
-      </w:r>
-    </w:p>
-    <w:p>
-      <w:pPr>
-        <w:pStyle w:val="Paragraphedeliste"/>
-        <w:numPr>
-          <w:ilvl w:val="0"/>
-          <w:numId w:val="3"/>
-        </w:numPr>
-        <w:jc w:val="both"/>
-        <w:rPr>
-          <w:b/>
-          <w:bCs/>
-        </w:rPr>
-      </w:pPr>
-      <w:r>
-        <w:rPr>
-          <w:b/>
-          <w:bCs/>
-        </w:rPr>
-        <w:t>Application web :</w:t>
+        <w:t>ex : Idealo</w:t>
+      </w:r>
+    </w:p>
+    <w:p>
+      <w:pPr>
+        <w:pStyle w:val="Paragraphedeliste"/>
+        <w:numPr>
+          <w:ilvl w:val="0"/>
+          <w:numId w:val="2"/>
+        </w:numPr>
+        <w:jc w:val="both"/>
+      </w:pPr>
+      <w:r>
+        <w:t>Consulter le profil d’un vendeur (boutique ou particulier)</w:t>
       </w:r>
     </w:p>
     <w:p>
@@ -184,375 +488,6 @@
         <w:rPr>
           <w:u w:val="single"/>
         </w:rPr>
-        <w:t>Espace actualités (page accueil ?) :</w:t>
-      </w:r>
-    </w:p>
-    <w:p>
-      <w:pPr>
-        <w:pStyle w:val="Paragraphedeliste"/>
-        <w:numPr>
-          <w:ilvl w:val="0"/>
-          <w:numId w:val="2"/>
-        </w:numPr>
-        <w:jc w:val="both"/>
-      </w:pPr>
-      <w:r>
-        <w:t>Évènementiel à venir (festivals ludiques, nouvelles sorties de JdS, nouvelles sorties de tutos, nouveau JdS dispo en ligne…) ?</w:t>
-      </w:r>
-    </w:p>
-    <w:p>
-      <w:pPr>
-        <w:pStyle w:val="Paragraphedeliste"/>
-        <w:numPr>
-          <w:ilvl w:val="0"/>
-          <w:numId w:val="2"/>
-        </w:numPr>
-        <w:jc w:val="both"/>
-      </w:pPr>
-      <w:r>
-        <w:t>Voir les évènements dans la région ? (lié avec géolocalisation du compte)</w:t>
-      </w:r>
-    </w:p>
-    <w:p>
-      <w:pPr>
-        <w:pStyle w:val="Paragraphedeliste"/>
-        <w:numPr>
-          <w:ilvl w:val="1"/>
-          <w:numId w:val="3"/>
-        </w:numPr>
-        <w:jc w:val="both"/>
-        <w:rPr>
-          <w:u w:val="single"/>
-        </w:rPr>
-      </w:pPr>
-      <w:r>
-        <w:rPr>
-          <w:u w:val="single"/>
-        </w:rPr>
-        <w:t>Espace utilisateur :</w:t>
-      </w:r>
-    </w:p>
-    <w:p>
-      <w:pPr>
-        <w:pStyle w:val="Paragraphedeliste"/>
-        <w:numPr>
-          <w:ilvl w:val="0"/>
-          <w:numId w:val="2"/>
-        </w:numPr>
-        <w:jc w:val="both"/>
-      </w:pPr>
-      <w:r>
-        <w:t>Créer un profil (compte utilisateur)</w:t>
-      </w:r>
-    </w:p>
-    <w:p>
-      <w:pPr>
-        <w:pStyle w:val="Paragraphedeliste"/>
-        <w:numPr>
-          <w:ilvl w:val="0"/>
-          <w:numId w:val="2"/>
-        </w:numPr>
-        <w:jc w:val="both"/>
-      </w:pPr>
-      <w:r>
-        <w:t xml:space="preserve">Créer une collection : liste de jeux possédés en physique par l’utilisateur </w:t>
-      </w:r>
-    </w:p>
-    <w:p>
-      <w:pPr>
-        <w:pStyle w:val="Paragraphedeliste"/>
-        <w:numPr>
-          <w:ilvl w:val="0"/>
-          <w:numId w:val="2"/>
-        </w:numPr>
-        <w:jc w:val="both"/>
-      </w:pPr>
-      <w:r>
-        <w:t>Créer une liste de souhait : liste de jeux désirés (achat futur) par l’utilisateur</w:t>
-      </w:r>
-    </w:p>
-    <w:p>
-      <w:pPr>
-        <w:pStyle w:val="Paragraphedeliste"/>
-        <w:numPr>
-          <w:ilvl w:val="0"/>
-          <w:numId w:val="2"/>
-        </w:numPr>
-        <w:jc w:val="both"/>
-      </w:pPr>
-      <w:r>
-        <w:t>Créer une liste d’intérêt : liste de jeux intéressés (intérêt sans achat) par l’utilisateur</w:t>
-      </w:r>
-    </w:p>
-    <w:p>
-      <w:pPr>
-        <w:pStyle w:val="Paragraphedeliste"/>
-        <w:numPr>
-          <w:ilvl w:val="0"/>
-          <w:numId w:val="2"/>
-        </w:numPr>
-        <w:jc w:val="both"/>
-      </w:pPr>
-      <w:r>
-        <w:t>Ajouter sa position (géolocalisation)</w:t>
-      </w:r>
-    </w:p>
-    <w:p>
-      <w:pPr>
-        <w:pStyle w:val="Paragraphedeliste"/>
-        <w:numPr>
-          <w:ilvl w:val="0"/>
-          <w:numId w:val="2"/>
-        </w:numPr>
-        <w:jc w:val="both"/>
-      </w:pPr>
-      <w:r>
-        <w:t>Rechercher des utilisateurs à proximité ou dans une aire géographique donnée</w:t>
-      </w:r>
-    </w:p>
-    <w:p>
-      <w:pPr>
-        <w:pStyle w:val="Paragraphedeliste"/>
-        <w:numPr>
-          <w:ilvl w:val="0"/>
-          <w:numId w:val="2"/>
-        </w:numPr>
-        <w:jc w:val="both"/>
-      </w:pPr>
-      <w:r>
-        <w:t>Historique des achats</w:t>
-      </w:r>
-    </w:p>
-    <w:p>
-      <w:pPr>
-        <w:pStyle w:val="Paragraphedeliste"/>
-        <w:numPr>
-          <w:ilvl w:val="1"/>
-          <w:numId w:val="3"/>
-        </w:numPr>
-        <w:jc w:val="both"/>
-        <w:rPr>
-          <w:u w:val="single"/>
-        </w:rPr>
-      </w:pPr>
-      <w:r>
-        <w:rPr>
-          <w:u w:val="single"/>
-        </w:rPr>
-        <w:t>Espace jeu :</w:t>
-      </w:r>
-    </w:p>
-    <w:p>
-      <w:pPr>
-        <w:pStyle w:val="Paragraphedeliste"/>
-        <w:numPr>
-          <w:ilvl w:val="0"/>
-          <w:numId w:val="2"/>
-        </w:numPr>
-        <w:jc w:val="both"/>
-      </w:pPr>
-      <w:r>
-        <w:t>Fiche d’un jeu (genre, détails, photos, règles, liens vers vidéos tutos, liens vers le jeu en ligne, lien « Trouver une boutique », lien « Acheter en ligne », lien « Acheter d’occasion », nombre de joueurs qui l’ont dans leur collection, nombre de joueurs qui le veulent)</w:t>
-      </w:r>
-    </w:p>
-    <w:p>
-      <w:pPr>
-        <w:pStyle w:val="Paragraphedeliste"/>
-        <w:numPr>
-          <w:ilvl w:val="0"/>
-          <w:numId w:val="2"/>
-        </w:numPr>
-        <w:jc w:val="both"/>
-      </w:pPr>
-      <w:r>
-        <w:t xml:space="preserve">Rattacher un JdS à un genre </w:t>
-      </w:r>
-      <w:r>
-        <w:rPr>
-          <w:i/>
-          <w:iCs/>
-        </w:rPr>
-        <w:t>(« stratégie », « coopération », « jeu à deux », « solo »…)</w:t>
-      </w:r>
-    </w:p>
-    <w:p>
-      <w:pPr>
-        <w:pStyle w:val="Paragraphedeliste"/>
-        <w:numPr>
-          <w:ilvl w:val="0"/>
-          <w:numId w:val="2"/>
-        </w:numPr>
-        <w:jc w:val="both"/>
-      </w:pPr>
-      <w:r>
-        <w:t>Liens vers les jeux en ligne (BoardGame Arena, autres) pour parties en ligne</w:t>
-      </w:r>
-    </w:p>
-    <w:p>
-      <w:pPr>
-        <w:pStyle w:val="Paragraphedeliste"/>
-        <w:numPr>
-          <w:ilvl w:val="0"/>
-          <w:numId w:val="2"/>
-        </w:numPr>
-        <w:jc w:val="both"/>
-      </w:pPr>
-      <w:r>
-        <w:t>Consulter le profil d’un autre utilisateur</w:t>
-      </w:r>
-    </w:p>
-    <w:p>
-      <w:pPr>
-        <w:pStyle w:val="Paragraphedeliste"/>
-        <w:numPr>
-          <w:ilvl w:val="1"/>
-          <w:numId w:val="3"/>
-        </w:numPr>
-        <w:jc w:val="both"/>
-        <w:rPr>
-          <w:u w:val="single"/>
-        </w:rPr>
-      </w:pPr>
-      <w:r>
-        <w:rPr>
-          <w:u w:val="single"/>
-        </w:rPr>
-        <w:t>Espace achat :</w:t>
-      </w:r>
-    </w:p>
-    <w:p>
-      <w:pPr>
-        <w:pStyle w:val="Paragraphedeliste"/>
-        <w:numPr>
-          <w:ilvl w:val="0"/>
-          <w:numId w:val="2"/>
-        </w:numPr>
-        <w:jc w:val="both"/>
-      </w:pPr>
-      <w:r>
-        <w:t>Rechercher des boutiques physiques à proximité ou dans une aire géographique donnée</w:t>
-      </w:r>
-    </w:p>
-    <w:p>
-      <w:pPr>
-        <w:pStyle w:val="Paragraphedeliste"/>
-        <w:numPr>
-          <w:ilvl w:val="0"/>
-          <w:numId w:val="2"/>
-        </w:numPr>
-        <w:jc w:val="both"/>
-      </w:pPr>
-      <w:r>
-        <w:t>Accéder au site web de ces boutiques (info, adresse, catalogue)</w:t>
-      </w:r>
-    </w:p>
-    <w:p>
-      <w:pPr>
-        <w:pStyle w:val="Paragraphedeliste"/>
-        <w:numPr>
-          <w:ilvl w:val="0"/>
-          <w:numId w:val="2"/>
-        </w:numPr>
-        <w:jc w:val="both"/>
-      </w:pPr>
-      <w:r>
-        <w:t>Obtenir les coordonnées GPS de la boutique pour calculer un itinéraire (renvoi vers Google Maps)</w:t>
-      </w:r>
-    </w:p>
-    <w:p>
-      <w:pPr>
-        <w:pStyle w:val="Paragraphedeliste"/>
-        <w:numPr>
-          <w:ilvl w:val="0"/>
-          <w:numId w:val="2"/>
-        </w:numPr>
-        <w:jc w:val="both"/>
-      </w:pPr>
-      <w:r>
-        <w:t>Rechercher un jeu à acheter dans le stock d’une boutique physique</w:t>
-      </w:r>
-      <w:r>
-        <w:t xml:space="preserve"> </w:t>
-      </w:r>
-      <w:r>
-        <w:t>à proximité ou dans une aire géographique donnée</w:t>
-      </w:r>
-    </w:p>
-    <w:p>
-      <w:pPr>
-        <w:pStyle w:val="Paragraphedeliste"/>
-        <w:numPr>
-          <w:ilvl w:val="0"/>
-          <w:numId w:val="2"/>
-        </w:numPr>
-        <w:jc w:val="both"/>
-      </w:pPr>
-      <w:r>
-        <w:t xml:space="preserve">Rechercher un jeu à acheter dans le stock d’une boutique en ligne (sans notion de proximité </w:t>
-      </w:r>
-      <w:r>
-        <w:t>géographique</w:t>
-      </w:r>
-      <w:r>
-        <w:t xml:space="preserve">) </w:t>
-      </w:r>
-      <w:r>
-        <w:rPr>
-          <w:i/>
-          <w:iCs/>
-        </w:rPr>
-        <w:t>ex : Amazon</w:t>
-      </w:r>
-    </w:p>
-    <w:p>
-      <w:pPr>
-        <w:pStyle w:val="Paragraphedeliste"/>
-        <w:numPr>
-          <w:ilvl w:val="0"/>
-          <w:numId w:val="2"/>
-        </w:numPr>
-        <w:jc w:val="both"/>
-      </w:pPr>
-      <w:r>
-        <w:t xml:space="preserve">Comparateur de prix des jeux ? (évolution des prix sur une période, comparatif de prix entre différents revendeurs qui le propose) </w:t>
-      </w:r>
-      <w:r>
-        <w:rPr>
-          <w:i/>
-          <w:iCs/>
-        </w:rPr>
-        <w:t>ex : Idealo</w:t>
-      </w:r>
-    </w:p>
-    <w:p>
-      <w:pPr>
-        <w:pStyle w:val="Paragraphedeliste"/>
-        <w:numPr>
-          <w:ilvl w:val="0"/>
-          <w:numId w:val="2"/>
-        </w:numPr>
-        <w:jc w:val="both"/>
-      </w:pPr>
-      <w:r>
-        <w:t>Consulter le profil d’un vendeur (boutique ou particulier)</w:t>
-      </w:r>
-    </w:p>
-    <w:p>
-      <w:pPr>
-        <w:pStyle w:val="Paragraphedeliste"/>
-        <w:numPr>
-          <w:ilvl w:val="1"/>
-          <w:numId w:val="3"/>
-        </w:numPr>
-        <w:jc w:val="both"/>
-        <w:rPr>
-          <w:u w:val="single"/>
-        </w:rPr>
-      </w:pPr>
-      <w:r>
-        <w:rPr>
-          <w:u w:val="single"/>
-        </w:rPr>
         <w:t>Espace messagerie :</w:t>
       </w:r>
     </w:p>
@@ -566,7 +501,6 @@
         <w:jc w:val="both"/>
       </w:pPr>
       <w:r>
-        <w:lastRenderedPageBreak/>
         <w:t>Contacter des utilisateurs, des boutiques (achats ou échanges de JdS, rencontres…)</w:t>
       </w:r>
     </w:p>
@@ -1050,10 +984,7 @@
         <w:t xml:space="preserve">Un </w:t>
       </w:r>
       <w:r>
-        <w:t>utilisateur doit pouvoir</w:t>
-      </w:r>
-      <w:r>
-        <w:t xml:space="preserve"> voir les actualités ludiques les plus récentes (sortie de jeux, nouveau jeu mis en vente en occasion, nouvelles arrivées dans le stock d’une boutique favorite </w:t>
+        <w:t xml:space="preserve">utilisateur doit pouvoir voir les actualités ludiques les plus récentes (sortie de jeux, nouveau jeu mis en vente en occasion, nouvelles arrivées dans le stock d’une boutique favorite </w:t>
       </w:r>
     </w:p>
     <w:p>
@@ -1074,10 +1005,7 @@
         <w:t xml:space="preserve">Un </w:t>
       </w:r>
       <w:r>
-        <w:t>utilisateur doit pouvoir</w:t>
-      </w:r>
-      <w:r>
-        <w:t xml:space="preserve"> voir les évènements ludiques géographiquement proches</w:t>
+        <w:t>utilisateur doit pouvoir voir les évènements ludiques géographiquement proches</w:t>
       </w:r>
     </w:p>
     <w:p>
@@ -1131,16 +1059,7 @@
         <w:t xml:space="preserve">Un </w:t>
       </w:r>
       <w:r>
-        <w:t xml:space="preserve">utilisateur </w:t>
-      </w:r>
-      <w:r>
-        <w:t xml:space="preserve">ayant déjà créé un compte </w:t>
-      </w:r>
-      <w:r>
-        <w:t>doit pouvoir</w:t>
-      </w:r>
-      <w:r>
-        <w:t xml:space="preserve"> s’y connecter </w:t>
+        <w:t xml:space="preserve">utilisateur ayant déjà créé un compte doit pouvoir s’y connecter </w:t>
       </w:r>
     </w:p>
     <w:p>
@@ -1157,10 +1076,7 @@
         <w:t xml:space="preserve">Un </w:t>
       </w:r>
       <w:r>
-        <w:t xml:space="preserve">utilisateur doit pouvoir </w:t>
-      </w:r>
-      <w:r>
-        <w:t>se créer une collection de jeux</w:t>
+        <w:t>utilisateur doit pouvoir se créer une collection de jeux</w:t>
       </w:r>
     </w:p>
     <w:p>
@@ -1177,10 +1093,7 @@
         <w:t xml:space="preserve">Un </w:t>
       </w:r>
       <w:r>
-        <w:t>utilisateur doit pouvoir</w:t>
-      </w:r>
-      <w:r>
-        <w:t xml:space="preserve"> se créer une liste de souhait (jeux désirés, achat futur)</w:t>
+        <w:t>utilisateur doit pouvoir se créer une liste de souhait (jeux désirés, achat futur)</w:t>
       </w:r>
     </w:p>
     <w:p>
@@ -1197,10 +1110,7 @@
         <w:t xml:space="preserve">Un </w:t>
       </w:r>
       <w:r>
-        <w:t>utilisateur doit pouvoir</w:t>
-      </w:r>
-      <w:r>
-        <w:t xml:space="preserve"> se créer une liste d’intérêt </w:t>
+        <w:t xml:space="preserve">utilisateur doit pouvoir se créer une liste d’intérêt </w:t>
       </w:r>
       <w:r>
         <w:t>(intérêt sans intention d’achat futur)</w:t>
@@ -1220,10 +1130,7 @@
         <w:t xml:space="preserve">Un </w:t>
       </w:r>
       <w:r>
-        <w:t>utilisateur doit pouvoir</w:t>
-      </w:r>
-      <w:r>
-        <w:t xml:space="preserve"> ajouter sa géolocalisation</w:t>
+        <w:t>utilisateur doit pouvoir ajouter sa géolocalisation</w:t>
       </w:r>
     </w:p>
     <w:p>
@@ -1240,10 +1147,7 @@
         <w:t xml:space="preserve">Un </w:t>
       </w:r>
       <w:r>
-        <w:t>utilisateur doit pouvoir</w:t>
-      </w:r>
-      <w:r>
-        <w:t xml:space="preserve"> effectuer une recherche d’autres utilisateurs dans une aire géographique donnée</w:t>
+        <w:t>utilisateur doit pouvoir effectuer une recherche d’autres utilisateurs dans une aire géographique donnée</w:t>
       </w:r>
     </w:p>
     <w:p>
@@ -1295,10 +1199,7 @@
         <w:t xml:space="preserve">Un </w:t>
       </w:r>
       <w:r>
-        <w:t>utilisateur doit pouvoir</w:t>
-      </w:r>
-      <w:r>
-        <w:t xml:space="preserve"> accéder à la fiche d’un jeu : catégorie/genre, détails, </w:t>
+        <w:t xml:space="preserve">utilisateur doit pouvoir accéder à la fiche d’un jeu : catégorie/genre, détails, </w:t>
       </w:r>
       <w:r>
         <w:t>photos, règles, liens vers vidéos tutos, liens vers le jeu en ligne, lien « Trouver une boutique », lien « Acheter en ligne », lien « Acheter d’occasion », nombre de joueurs qui l’ont dans leur collection, nombre de joueurs qui le veulent</w:t>
@@ -1318,10 +1219,7 @@
         <w:t xml:space="preserve">Un </w:t>
       </w:r>
       <w:r>
-        <w:t>utilisateur doit pouvoir</w:t>
-      </w:r>
-      <w:r>
-        <w:t xml:space="preserve"> accéder aux différentes catégories de jeux de société, et effectuer un filtrage</w:t>
+        <w:t>utilisateur doit pouvoir accéder aux différentes catégories de jeux de société, et effectuer un filtrage</w:t>
       </w:r>
     </w:p>
     <w:p>
@@ -1339,10 +1237,7 @@
         <w:t xml:space="preserve">Un </w:t>
       </w:r>
       <w:r>
-        <w:t>utilisateur doit pouvoir</w:t>
-      </w:r>
-      <w:r>
-        <w:t xml:space="preserve"> accéder aux sites de jeux en ligne depuis l’application (Boardgame Arena, Tabletopia…)</w:t>
+        <w:t>utilisateur doit pouvoir accéder aux sites de jeux en ligne depuis l’application (Boardgame Arena, Tabletopia…)</w:t>
       </w:r>
     </w:p>
     <w:p>
@@ -1360,10 +1255,7 @@
         <w:t xml:space="preserve">Un </w:t>
       </w:r>
       <w:r>
-        <w:t>utilisateur doit pouvoir</w:t>
-      </w:r>
-      <w:r>
-        <w:t xml:space="preserve"> consulter le profil d’un autre utilisateur</w:t>
+        <w:t>utilisateur doit pouvoir consulter le profil d’un autre utilisateur</w:t>
       </w:r>
     </w:p>
     <w:p>
@@ -1400,10 +1292,7 @@
         <w:t xml:space="preserve">Un </w:t>
       </w:r>
       <w:r>
-        <w:t xml:space="preserve">utilisateur doit pouvoir </w:t>
-      </w:r>
-      <w:r>
-        <w:t>r</w:t>
+        <w:t>utilisateur doit pouvoir r</w:t>
       </w:r>
       <w:r>
         <w:t>echercher des boutiques physiques dans une aire géographique donnée</w:t>
@@ -1423,10 +1312,7 @@
         <w:t xml:space="preserve">Un </w:t>
       </w:r>
       <w:r>
-        <w:t xml:space="preserve">utilisateur doit pouvoir </w:t>
-      </w:r>
-      <w:r>
-        <w:t>a</w:t>
+        <w:t>utilisateur doit pouvoir a</w:t>
       </w:r>
       <w:r>
         <w:t>ccéder au site web de ces boutiques (info, adresse, catalogue)</w:t>
@@ -1446,10 +1332,7 @@
         <w:t xml:space="preserve">Un </w:t>
       </w:r>
       <w:r>
-        <w:t xml:space="preserve">utilisateur doit pouvoir </w:t>
-      </w:r>
-      <w:r>
-        <w:t>o</w:t>
+        <w:t>utilisateur doit pouvoir o</w:t>
       </w:r>
       <w:r>
         <w:t>btenir les coordonnées GPS de la boutique pour calculer un itinéraire (renvoi vers Google Maps)</w:t>
@@ -1469,10 +1352,7 @@
         <w:t xml:space="preserve">Un </w:t>
       </w:r>
       <w:r>
-        <w:t>utilisateur doit pouvoir</w:t>
-      </w:r>
-      <w:r>
-        <w:t xml:space="preserve"> consulter </w:t>
+        <w:t xml:space="preserve">utilisateur doit pouvoir consulter </w:t>
       </w:r>
       <w:r>
         <w:t>le stock d’une boutique physique</w:t>
@@ -1495,10 +1375,7 @@
         <w:t xml:space="preserve">Un </w:t>
       </w:r>
       <w:r>
-        <w:t xml:space="preserve">utilisateur doit pouvoir </w:t>
-      </w:r>
-      <w:r>
-        <w:t xml:space="preserve">consulter </w:t>
+        <w:t xml:space="preserve">utilisateur doit pouvoir consulter </w:t>
       </w:r>
       <w:r>
         <w:t>le stock d’une boutique en ligne</w:t>
@@ -1518,10 +1395,7 @@
         <w:t xml:space="preserve">Un </w:t>
       </w:r>
       <w:r>
-        <w:t>utilisateur doit pouvoir</w:t>
-      </w:r>
-      <w:r>
-        <w:t xml:space="preserve"> comparer l’évolution du prix d’un jeu ( ?)</w:t>
+        <w:t>utilisateur doit pouvoir comparer l’évolution du prix d’un jeu ( ?)</w:t>
       </w:r>
     </w:p>
     <w:p>
@@ -1538,10 +1412,7 @@
         <w:t xml:space="preserve">Un </w:t>
       </w:r>
       <w:r>
-        <w:t xml:space="preserve">utilisateur doit pouvoir </w:t>
-      </w:r>
-      <w:r>
-        <w:t>c</w:t>
+        <w:t>utilisateur doit pouvoir c</w:t>
       </w:r>
       <w:r>
         <w:t>onsulter le profil d’un vendeur (boutique ou particulier)</w:t>
@@ -1562,10 +1433,7 @@
         <w:t xml:space="preserve">Un </w:t>
       </w:r>
       <w:r>
-        <w:t>utilisateur doit pouvoir</w:t>
-      </w:r>
-      <w:r>
-        <w:t xml:space="preserve"> mettre en vente des items de sa collection</w:t>
+        <w:t>utilisateur doit pouvoir mettre en vente des items de sa collection</w:t>
       </w:r>
     </w:p>
     <w:p>
@@ -1602,10 +1470,7 @@
         <w:t xml:space="preserve">Un </w:t>
       </w:r>
       <w:r>
-        <w:t xml:space="preserve">utilisateur doit pouvoir </w:t>
-      </w:r>
-      <w:r>
-        <w:t>c</w:t>
+        <w:t>utilisateur doit pouvoir c</w:t>
       </w:r>
       <w:r>
         <w:t>ontacter d</w:t>
@@ -1631,10 +1496,7 @@
         <w:t xml:space="preserve">Un </w:t>
       </w:r>
       <w:r>
-        <w:t xml:space="preserve">utilisateur doit pouvoir </w:t>
-      </w:r>
-      <w:r>
-        <w:t xml:space="preserve">contacter </w:t>
+        <w:t xml:space="preserve">utilisateur doit pouvoir contacter </w:t>
       </w:r>
       <w:r>
         <w:t xml:space="preserve">des boutiques </w:t>
@@ -1655,10 +1517,7 @@
         <w:t xml:space="preserve">Un </w:t>
       </w:r>
       <w:r>
-        <w:t xml:space="preserve">utilisateur doit pouvoir </w:t>
-      </w:r>
-      <w:r>
-        <w:t>accéder à son h</w:t>
+        <w:t>utilisateur doit pouvoir accéder à son h</w:t>
       </w:r>
       <w:r>
         <w:t>istorique de conversations</w:t>
@@ -1698,10 +1557,7 @@
         <w:t xml:space="preserve">Un </w:t>
       </w:r>
       <w:r>
-        <w:t xml:space="preserve">utilisateur doit pouvoir </w:t>
-      </w:r>
-      <w:r>
-        <w:t>c</w:t>
+        <w:t>utilisateur doit pouvoir c</w:t>
       </w:r>
       <w:r>
         <w:t>réer des fils de discussion (poser une question sur un jeu, une règle</w:t>
@@ -1773,10 +1629,7 @@
         <w:t xml:space="preserve">Un </w:t>
       </w:r>
       <w:r>
-        <w:t xml:space="preserve">utilisateur doit pouvoir </w:t>
-      </w:r>
-      <w:r>
-        <w:t>a</w:t>
+        <w:t>utilisateur doit pouvoir a</w:t>
       </w:r>
       <w:r>
         <w:t>jouter un jeu dans sa collection en prenant la boîte en photo (recherche Google Images, avec récupération des infos dispos pour le JdS)</w:t>
@@ -1796,10 +1649,7 @@
         <w:t xml:space="preserve">Un </w:t>
       </w:r>
       <w:r>
-        <w:t xml:space="preserve">utilisateur doit </w:t>
-      </w:r>
-      <w:r>
-        <w:t xml:space="preserve">pouvoir rechercher un jeu </w:t>
+        <w:t xml:space="preserve">utilisateur doit pouvoir rechercher un jeu </w:t>
       </w:r>
       <w:r>
         <w:t>à l’aide de la recherche vocale (fonctionnalité Google) </w:t>
@@ -1828,10 +1678,7 @@
         <w:t xml:space="preserve">Un </w:t>
       </w:r>
       <w:r>
-        <w:t>utilisateur doit pouvoir</w:t>
-      </w:r>
-      <w:r>
-        <w:t xml:space="preserve"> rechercher une personne à l’aide de la recherche vocale ( ?)</w:t>
+        <w:t>utilisateur doit pouvoir rechercher une personne à l’aide de la recherche vocale ( ?)</w:t>
       </w:r>
     </w:p>
     <w:p>
@@ -1848,10 +1695,7 @@
         <w:t xml:space="preserve">Un </w:t>
       </w:r>
       <w:r>
-        <w:t xml:space="preserve">utilisateur doit pouvoir </w:t>
-      </w:r>
-      <w:r>
-        <w:t>o</w:t>
+        <w:t>utilisateur doit pouvoir o</w:t>
       </w:r>
       <w:r>
         <w:t>btenir les coordonnées GPS d</w:t>

</xml_diff>